<commit_message>
still updating the Targest2.py file
push commit
</commit_message>
<xml_diff>
--- a/orphanReport.docx
+++ b/orphanReport.docx
@@ -11,6 +11,356 @@
       </w:r>
     </w:p>
     <w:p/>
+    <w:p/>
+    <w:tbl>
+      <w:tblPr>
+        <w:tblW w:type="auto" w:w="0"/>
+        <w:tblLook w:firstColumn="1" w:firstRow="1" w:lastColumn="0" w:lastRow="0" w:noHBand="0" w:noVBand="1" w:val="04A0"/>
+      </w:tblPr>
+      <w:tblGrid>
+        <w:gridCol w:w="4320"/>
+        <w:gridCol w:w="4320"/>
+      </w:tblGrid>
+      <w:tr>
+        <w:tc>
+          <w:tcPr>
+            <w:tcW w:type="dxa" w:w="4320"/>
+          </w:tcPr>
+          <w:p/>
+        </w:tc>
+        <w:tc>
+          <w:tcPr>
+            <w:tcW w:type="dxa" w:w="4320"/>
+          </w:tcPr>
+          <w:p/>
+        </w:tc>
+      </w:tr>
+    </w:tbl>
+    <w:p/>
+    <w:tbl>
+      <w:tblPr>
+        <w:tblW w:type="auto" w:w="0"/>
+        <w:tblLook w:firstColumn="1" w:firstRow="1" w:lastColumn="0" w:lastRow="0" w:noHBand="0" w:noVBand="1" w:val="04A0"/>
+      </w:tblPr>
+      <w:tblGrid>
+        <w:gridCol w:w="4320"/>
+        <w:gridCol w:w="4320"/>
+      </w:tblGrid>
+      <w:tr>
+        <w:tc>
+          <w:tcPr>
+            <w:tcW w:type="dxa" w:w="4320"/>
+          </w:tcPr>
+          <w:p/>
+        </w:tc>
+        <w:tc>
+          <w:tcPr>
+            <w:tcW w:type="dxa" w:w="4320"/>
+          </w:tcPr>
+          <w:p/>
+        </w:tc>
+      </w:tr>
+    </w:tbl>
+    <w:p/>
+    <w:tbl>
+      <w:tblPr>
+        <w:tblW w:type="auto" w:w="0"/>
+        <w:tblLook w:firstColumn="1" w:firstRow="1" w:lastColumn="0" w:lastRow="0" w:noHBand="0" w:noVBand="1" w:val="04A0"/>
+      </w:tblPr>
+      <w:tblGrid>
+        <w:gridCol w:w="4320"/>
+        <w:gridCol w:w="4320"/>
+      </w:tblGrid>
+      <w:tr>
+        <w:tc>
+          <w:tcPr>
+            <w:tcW w:type="dxa" w:w="4320"/>
+          </w:tcPr>
+          <w:p/>
+        </w:tc>
+        <w:tc>
+          <w:tcPr>
+            <w:tcW w:type="dxa" w:w="4320"/>
+          </w:tcPr>
+          <w:p/>
+        </w:tc>
+      </w:tr>
+    </w:tbl>
+    <w:p/>
+    <w:tbl>
+      <w:tblPr>
+        <w:tblW w:type="auto" w:w="0"/>
+        <w:tblLook w:firstColumn="1" w:firstRow="1" w:lastColumn="0" w:lastRow="0" w:noHBand="0" w:noVBand="1" w:val="04A0"/>
+      </w:tblPr>
+      <w:tblGrid>
+        <w:gridCol w:w="4320"/>
+        <w:gridCol w:w="4320"/>
+      </w:tblGrid>
+      <w:tr>
+        <w:tc>
+          <w:tcPr>
+            <w:tcW w:type="dxa" w:w="4320"/>
+          </w:tcPr>
+          <w:p/>
+        </w:tc>
+        <w:tc>
+          <w:tcPr>
+            <w:tcW w:type="dxa" w:w="4320"/>
+          </w:tcPr>
+          <w:p/>
+        </w:tc>
+      </w:tr>
+    </w:tbl>
+    <w:p/>
+    <w:tbl>
+      <w:tblPr>
+        <w:tblW w:type="auto" w:w="0"/>
+        <w:tblLook w:firstColumn="1" w:firstRow="1" w:lastColumn="0" w:lastRow="0" w:noHBand="0" w:noVBand="1" w:val="04A0"/>
+      </w:tblPr>
+      <w:tblGrid>
+        <w:gridCol w:w="4320"/>
+        <w:gridCol w:w="4320"/>
+      </w:tblGrid>
+      <w:tr>
+        <w:tc>
+          <w:tcPr>
+            <w:tcW w:type="dxa" w:w="4320"/>
+          </w:tcPr>
+          <w:p/>
+        </w:tc>
+        <w:tc>
+          <w:tcPr>
+            <w:tcW w:type="dxa" w:w="4320"/>
+          </w:tcPr>
+          <w:p/>
+        </w:tc>
+      </w:tr>
+    </w:tbl>
+    <w:p/>
+    <w:tbl>
+      <w:tblPr>
+        <w:tblW w:type="auto" w:w="0"/>
+        <w:tblLook w:firstColumn="1" w:firstRow="1" w:lastColumn="0" w:lastRow="0" w:noHBand="0" w:noVBand="1" w:val="04A0"/>
+      </w:tblPr>
+      <w:tblGrid>
+        <w:gridCol w:w="4320"/>
+        <w:gridCol w:w="4320"/>
+      </w:tblGrid>
+      <w:tr>
+        <w:tc>
+          <w:tcPr>
+            <w:tcW w:type="dxa" w:w="4320"/>
+          </w:tcPr>
+          <w:p/>
+        </w:tc>
+        <w:tc>
+          <w:tcPr>
+            <w:tcW w:type="dxa" w:w="4320"/>
+          </w:tcPr>
+          <w:p/>
+        </w:tc>
+      </w:tr>
+    </w:tbl>
+    <w:p/>
+    <w:tbl>
+      <w:tblPr>
+        <w:tblW w:type="auto" w:w="0"/>
+        <w:tblLook w:firstColumn="1" w:firstRow="1" w:lastColumn="0" w:lastRow="0" w:noHBand="0" w:noVBand="1" w:val="04A0"/>
+      </w:tblPr>
+      <w:tblGrid>
+        <w:gridCol w:w="4320"/>
+        <w:gridCol w:w="4320"/>
+      </w:tblGrid>
+      <w:tr>
+        <w:tc>
+          <w:tcPr>
+            <w:tcW w:type="dxa" w:w="4320"/>
+          </w:tcPr>
+          <w:p/>
+        </w:tc>
+        <w:tc>
+          <w:tcPr>
+            <w:tcW w:type="dxa" w:w="4320"/>
+          </w:tcPr>
+          <w:p/>
+        </w:tc>
+      </w:tr>
+    </w:tbl>
+    <w:p/>
+    <w:tbl>
+      <w:tblPr>
+        <w:tblW w:type="auto" w:w="0"/>
+        <w:tblLook w:firstColumn="1" w:firstRow="1" w:lastColumn="0" w:lastRow="0" w:noHBand="0" w:noVBand="1" w:val="04A0"/>
+      </w:tblPr>
+      <w:tblGrid>
+        <w:gridCol w:w="4320"/>
+        <w:gridCol w:w="4320"/>
+      </w:tblGrid>
+      <w:tr>
+        <w:tc>
+          <w:tcPr>
+            <w:tcW w:type="dxa" w:w="4320"/>
+          </w:tcPr>
+          <w:p/>
+        </w:tc>
+        <w:tc>
+          <w:tcPr>
+            <w:tcW w:type="dxa" w:w="4320"/>
+          </w:tcPr>
+          <w:p/>
+        </w:tc>
+      </w:tr>
+    </w:tbl>
+    <w:p/>
+    <w:tbl>
+      <w:tblPr>
+        <w:tblW w:type="auto" w:w="0"/>
+        <w:tblLook w:firstColumn="1" w:firstRow="1" w:lastColumn="0" w:lastRow="0" w:noHBand="0" w:noVBand="1" w:val="04A0"/>
+      </w:tblPr>
+      <w:tblGrid>
+        <w:gridCol w:w="4320"/>
+        <w:gridCol w:w="4320"/>
+      </w:tblGrid>
+      <w:tr>
+        <w:tc>
+          <w:tcPr>
+            <w:tcW w:type="dxa" w:w="4320"/>
+          </w:tcPr>
+          <w:p/>
+        </w:tc>
+        <w:tc>
+          <w:tcPr>
+            <w:tcW w:type="dxa" w:w="4320"/>
+          </w:tcPr>
+          <w:p/>
+        </w:tc>
+      </w:tr>
+    </w:tbl>
+    <w:p/>
+    <w:tbl>
+      <w:tblPr>
+        <w:tblW w:type="auto" w:w="0"/>
+        <w:tblLook w:firstColumn="1" w:firstRow="1" w:lastColumn="0" w:lastRow="0" w:noHBand="0" w:noVBand="1" w:val="04A0"/>
+      </w:tblPr>
+      <w:tblGrid>
+        <w:gridCol w:w="4320"/>
+        <w:gridCol w:w="4320"/>
+      </w:tblGrid>
+      <w:tr>
+        <w:tc>
+          <w:tcPr>
+            <w:tcW w:type="dxa" w:w="4320"/>
+          </w:tcPr>
+          <w:p/>
+        </w:tc>
+        <w:tc>
+          <w:tcPr>
+            <w:tcW w:type="dxa" w:w="4320"/>
+          </w:tcPr>
+          <w:p/>
+        </w:tc>
+      </w:tr>
+    </w:tbl>
+    <w:p/>
+    <w:tbl>
+      <w:tblPr>
+        <w:tblW w:type="auto" w:w="0"/>
+        <w:tblLook w:firstColumn="1" w:firstRow="1" w:lastColumn="0" w:lastRow="0" w:noHBand="0" w:noVBand="1" w:val="04A0"/>
+      </w:tblPr>
+      <w:tblGrid>
+        <w:gridCol w:w="4320"/>
+        <w:gridCol w:w="4320"/>
+      </w:tblGrid>
+      <w:tr>
+        <w:tc>
+          <w:tcPr>
+            <w:tcW w:type="dxa" w:w="4320"/>
+          </w:tcPr>
+          <w:p/>
+        </w:tc>
+        <w:tc>
+          <w:tcPr>
+            <w:tcW w:type="dxa" w:w="4320"/>
+          </w:tcPr>
+          <w:p/>
+        </w:tc>
+      </w:tr>
+    </w:tbl>
+    <w:p/>
+    <w:tbl>
+      <w:tblPr>
+        <w:tblW w:type="auto" w:w="0"/>
+        <w:tblLook w:firstColumn="1" w:firstRow="1" w:lastColumn="0" w:lastRow="0" w:noHBand="0" w:noVBand="1" w:val="04A0"/>
+      </w:tblPr>
+      <w:tblGrid>
+        <w:gridCol w:w="4320"/>
+        <w:gridCol w:w="4320"/>
+      </w:tblGrid>
+      <w:tr>
+        <w:tc>
+          <w:tcPr>
+            <w:tcW w:type="dxa" w:w="4320"/>
+          </w:tcPr>
+          <w:p/>
+        </w:tc>
+        <w:tc>
+          <w:tcPr>
+            <w:tcW w:type="dxa" w:w="4320"/>
+          </w:tcPr>
+          <w:p/>
+        </w:tc>
+      </w:tr>
+    </w:tbl>
+    <w:p/>
+    <w:tbl>
+      <w:tblPr>
+        <w:tblW w:type="auto" w:w="0"/>
+        <w:tblLook w:firstColumn="1" w:firstRow="1" w:lastColumn="0" w:lastRow="0" w:noHBand="0" w:noVBand="1" w:val="04A0"/>
+      </w:tblPr>
+      <w:tblGrid>
+        <w:gridCol w:w="4320"/>
+        <w:gridCol w:w="4320"/>
+      </w:tblGrid>
+      <w:tr>
+        <w:tc>
+          <w:tcPr>
+            <w:tcW w:type="dxa" w:w="4320"/>
+          </w:tcPr>
+          <w:p/>
+        </w:tc>
+        <w:tc>
+          <w:tcPr>
+            <w:tcW w:type="dxa" w:w="4320"/>
+          </w:tcPr>
+          <w:p/>
+        </w:tc>
+      </w:tr>
+    </w:tbl>
+    <w:p/>
+    <w:tbl>
+      <w:tblPr>
+        <w:tblW w:type="auto" w:w="0"/>
+        <w:tblLook w:firstColumn="1" w:firstRow="1" w:lastColumn="0" w:lastRow="0" w:noHBand="0" w:noVBand="1" w:val="04A0"/>
+      </w:tblPr>
+      <w:tblGrid>
+        <w:gridCol w:w="4320"/>
+        <w:gridCol w:w="4320"/>
+      </w:tblGrid>
+      <w:tr>
+        <w:tc>
+          <w:tcPr>
+            <w:tcW w:type="dxa" w:w="4320"/>
+          </w:tcPr>
+          <w:p/>
+        </w:tc>
+        <w:tc>
+          <w:tcPr>
+            <w:tcW w:type="dxa" w:w="4320"/>
+          </w:tcPr>
+          <w:p/>
+        </w:tc>
+      </w:tr>
+    </w:tbl>
     <w:sectPr>
       <w:pgSz w:w="12240" w:h="15840"/>
       <w:pgMar w:top="1440" w:right="1800" w:bottom="1440" w:left="1800" w:header="720" w:footer="720" w:gutter="0"/>

</xml_diff>

<commit_message>
just fixed the macOS part to open the all tags table report
push commit
</commit_message>
<xml_diff>
--- a/orphanReport.docx
+++ b/orphanReport.docx
@@ -11,1390 +11,6 @@
       </w:r>
     </w:p>
     <w:p/>
-    <w:p/>
-    <w:p/>
-    <w:p/>
-    <w:p/>
-    <w:p/>
-    <w:p/>
-    <w:p/>
-    <w:p/>
-    <w:p/>
-    <w:p/>
-    <w:p/>
-    <w:p/>
-    <w:p/>
-    <w:p/>
-    <w:p>
-      <w:r>
-        <w:br/>
-      </w:r>
-    </w:p>
-    <w:p>
-      <w:r>
-        <w:br/>
-      </w:r>
-    </w:p>
-    <w:p>
-      <w:r>
-        <w:br/>
-      </w:r>
-    </w:p>
-    <w:p>
-      <w:r>
-        <w:br/>
-      </w:r>
-    </w:p>
-    <w:p>
-      <w:r>
-        <w:br/>
-      </w:r>
-    </w:p>
-    <w:p>
-      <w:r>
-        <w:br/>
-      </w:r>
-    </w:p>
-    <w:p>
-      <w:r>
-        <w:br/>
-      </w:r>
-    </w:p>
-    <w:p>
-      <w:r>
-        <w:br/>
-      </w:r>
-    </w:p>
-    <w:p>
-      <w:r>
-        <w:br/>
-      </w:r>
-    </w:p>
-    <w:p>
-      <w:r>
-        <w:br/>
-      </w:r>
-    </w:p>
-    <w:p>
-      <w:r>
-        <w:br/>
-      </w:r>
-    </w:p>
-    <w:p>
-      <w:r>
-        <w:br/>
-      </w:r>
-    </w:p>
-    <w:p>
-      <w:r>
-        <w:br/>
-      </w:r>
-    </w:p>
-    <w:p>
-      <w:r>
-        <w:br/>
-      </w:r>
-    </w:p>
-    <w:p>
-      <w:r>
-        <w:br/>
-      </w:r>
-    </w:p>
-    <w:p>
-      <w:r>
-        <w:br/>
-      </w:r>
-    </w:p>
-    <w:p>
-      <w:r>
-        <w:br/>
-      </w:r>
-    </w:p>
-    <w:p>
-      <w:r>
-        <w:br/>
-      </w:r>
-    </w:p>
-    <w:p>
-      <w:r>
-        <w:br/>
-      </w:r>
-    </w:p>
-    <w:p>
-      <w:r>
-        <w:br/>
-      </w:r>
-    </w:p>
-    <w:p>
-      <w:r>
-        <w:br/>
-      </w:r>
-    </w:p>
-    <w:p>
-      <w:r>
-        <w:br/>
-      </w:r>
-    </w:p>
-    <w:p>
-      <w:r>
-        <w:br/>
-      </w:r>
-    </w:p>
-    <w:p>
-      <w:r>
-        <w:br/>
-      </w:r>
-    </w:p>
-    <w:p>
-      <w:r>
-        <w:br/>
-      </w:r>
-    </w:p>
-    <w:p>
-      <w:r>
-        <w:br/>
-      </w:r>
-    </w:p>
-    <w:p>
-      <w:r>
-        <w:br/>
-      </w:r>
-    </w:p>
-    <w:p>
-      <w:r>
-        <w:br/>
-      </w:r>
-    </w:p>
-    <w:p>
-      <w:r>
-        <w:br/>
-      </w:r>
-    </w:p>
-    <w:p>
-      <w:r>
-        <w:br/>
-      </w:r>
-    </w:p>
-    <w:p>
-      <w:r>
-        <w:br/>
-      </w:r>
-    </w:p>
-    <w:p>
-      <w:r>
-        <w:br/>
-      </w:r>
-    </w:p>
-    <w:p>
-      <w:r>
-        <w:br/>
-      </w:r>
-    </w:p>
-    <w:p>
-      <w:r>
-        <w:br/>
-      </w:r>
-    </w:p>
-    <w:p>
-      <w:r>
-        <w:br/>
-      </w:r>
-    </w:p>
-    <w:p>
-      <w:r>
-        <w:br/>
-      </w:r>
-    </w:p>
-    <w:p>
-      <w:r>
-        <w:br/>
-      </w:r>
-    </w:p>
-    <w:p>
-      <w:r>
-        <w:br/>
-      </w:r>
-    </w:p>
-    <w:p>
-      <w:r>
-        <w:br/>
-      </w:r>
-    </w:p>
-    <w:p>
-      <w:r>
-        <w:br/>
-      </w:r>
-    </w:p>
-    <w:p>
-      <w:r>
-        <w:br/>
-      </w:r>
-    </w:p>
-    <w:p>
-      <w:r>
-        <w:br/>
-      </w:r>
-    </w:p>
-    <w:p>
-      <w:r>
-        <w:br/>
-      </w:r>
-    </w:p>
-    <w:p>
-      <w:r>
-        <w:br/>
-      </w:r>
-    </w:p>
-    <w:p>
-      <w:r>
-        <w:br/>
-      </w:r>
-    </w:p>
-    <w:p>
-      <w:r>
-        <w:br/>
-      </w:r>
-    </w:p>
-    <w:p>
-      <w:r>
-        <w:br/>
-      </w:r>
-    </w:p>
-    <w:p>
-      <w:r>
-        <w:br/>
-      </w:r>
-    </w:p>
-    <w:p>
-      <w:r>
-        <w:br/>
-      </w:r>
-    </w:p>
-    <w:p>
-      <w:r>
-        <w:br/>
-      </w:r>
-    </w:p>
-    <w:p>
-      <w:r>
-        <w:br/>
-      </w:r>
-    </w:p>
-    <w:p>
-      <w:r>
-        <w:br/>
-      </w:r>
-    </w:p>
-    <w:p>
-      <w:r>
-        <w:br/>
-      </w:r>
-    </w:p>
-    <w:p>
-      <w:r>
-        <w:br/>
-      </w:r>
-    </w:p>
-    <w:p>
-      <w:r>
-        <w:br/>
-      </w:r>
-    </w:p>
-    <w:p>
-      <w:r>
-        <w:br/>
-      </w:r>
-    </w:p>
-    <w:p>
-      <w:r>
-        <w:br/>
-      </w:r>
-    </w:p>
-    <w:p>
-      <w:r>
-        <w:br/>
-      </w:r>
-    </w:p>
-    <w:p>
-      <w:r>
-        <w:br/>
-      </w:r>
-    </w:p>
-    <w:p>
-      <w:r>
-        <w:br/>
-      </w:r>
-    </w:p>
-    <w:p>
-      <w:r>
-        <w:br/>
-      </w:r>
-    </w:p>
-    <w:p>
-      <w:r>
-        <w:br/>
-      </w:r>
-    </w:p>
-    <w:p>
-      <w:r>
-        <w:br/>
-      </w:r>
-    </w:p>
-    <w:p>
-      <w:r>
-        <w:br/>
-      </w:r>
-    </w:p>
-    <w:p>
-      <w:r>
-        <w:br/>
-      </w:r>
-    </w:p>
-    <w:p>
-      <w:r>
-        <w:br/>
-      </w:r>
-    </w:p>
-    <w:p>
-      <w:r>
-        <w:br/>
-      </w:r>
-    </w:p>
-    <w:p>
-      <w:r>
-        <w:br/>
-      </w:r>
-    </w:p>
-    <w:p>
-      <w:r>
-        <w:br/>
-      </w:r>
-    </w:p>
-    <w:p>
-      <w:r>
-        <w:br/>
-      </w:r>
-    </w:p>
-    <w:p>
-      <w:r>
-        <w:br/>
-      </w:r>
-    </w:p>
-    <w:p>
-      <w:r>
-        <w:br/>
-      </w:r>
-    </w:p>
-    <w:p>
-      <w:r>
-        <w:br/>
-      </w:r>
-    </w:p>
-    <w:p>
-      <w:r>
-        <w:br/>
-      </w:r>
-    </w:p>
-    <w:p>
-      <w:r>
-        <w:br/>
-      </w:r>
-    </w:p>
-    <w:p>
-      <w:r>
-        <w:br/>
-      </w:r>
-    </w:p>
-    <w:p>
-      <w:r>
-        <w:br/>
-      </w:r>
-    </w:p>
-    <w:p>
-      <w:r>
-        <w:br/>
-      </w:r>
-    </w:p>
-    <w:p>
-      <w:r>
-        <w:br/>
-      </w:r>
-    </w:p>
-    <w:p>
-      <w:r>
-        <w:br/>
-      </w:r>
-    </w:p>
-    <w:p>
-      <w:r>
-        <w:br/>
-      </w:r>
-    </w:p>
-    <w:p>
-      <w:r>
-        <w:br/>
-      </w:r>
-    </w:p>
-    <w:p>
-      <w:r>
-        <w:br/>
-      </w:r>
-    </w:p>
-    <w:p>
-      <w:r>
-        <w:br/>
-      </w:r>
-    </w:p>
-    <w:p>
-      <w:r>
-        <w:br/>
-      </w:r>
-    </w:p>
-    <w:p>
-      <w:r>
-        <w:br/>
-      </w:r>
-    </w:p>
-    <w:p>
-      <w:r>
-        <w:br/>
-      </w:r>
-    </w:p>
-    <w:p>
-      <w:r>
-        <w:br/>
-      </w:r>
-    </w:p>
-    <w:p>
-      <w:r>
-        <w:br/>
-      </w:r>
-    </w:p>
-    <w:p>
-      <w:r>
-        <w:br/>
-      </w:r>
-    </w:p>
-    <w:p>
-      <w:r>
-        <w:br/>
-      </w:r>
-    </w:p>
-    <w:p>
-      <w:r>
-        <w:br/>
-      </w:r>
-    </w:p>
-    <w:p>
-      <w:r>
-        <w:br/>
-      </w:r>
-    </w:p>
-    <w:p>
-      <w:r>
-        <w:br/>
-      </w:r>
-    </w:p>
-    <w:p>
-      <w:r>
-        <w:br/>
-      </w:r>
-    </w:p>
-    <w:p>
-      <w:r>
-        <w:br/>
-      </w:r>
-    </w:p>
-    <w:p>
-      <w:r>
-        <w:br/>
-      </w:r>
-    </w:p>
-    <w:p>
-      <w:r>
-        <w:br/>
-      </w:r>
-    </w:p>
-    <w:p>
-      <w:r>
-        <w:br/>
-      </w:r>
-    </w:p>
-    <w:p>
-      <w:r>
-        <w:br/>
-      </w:r>
-    </w:p>
-    <w:p>
-      <w:r>
-        <w:br/>
-      </w:r>
-    </w:p>
-    <w:p>
-      <w:r>
-        <w:br/>
-      </w:r>
-    </w:p>
-    <w:p>
-      <w:r>
-        <w:br/>
-      </w:r>
-    </w:p>
-    <w:p>
-      <w:r>
-        <w:br/>
-      </w:r>
-    </w:p>
-    <w:p>
-      <w:r>
-        <w:br/>
-      </w:r>
-    </w:p>
-    <w:p>
-      <w:r>
-        <w:br/>
-      </w:r>
-    </w:p>
-    <w:p>
-      <w:r>
-        <w:br/>
-      </w:r>
-    </w:p>
-    <w:p>
-      <w:r>
-        <w:br/>
-      </w:r>
-    </w:p>
-    <w:p>
-      <w:r>
-        <w:br/>
-      </w:r>
-    </w:p>
-    <w:p>
-      <w:r>
-        <w:br/>
-      </w:r>
-    </w:p>
-    <w:p>
-      <w:r>
-        <w:br/>
-      </w:r>
-    </w:p>
-    <w:p>
-      <w:r>
-        <w:br/>
-      </w:r>
-    </w:p>
-    <w:p>
-      <w:r>
-        <w:br/>
-      </w:r>
-    </w:p>
-    <w:p>
-      <w:r>
-        <w:br/>
-      </w:r>
-    </w:p>
-    <w:p>
-      <w:r>
-        <w:br/>
-      </w:r>
-    </w:p>
-    <w:p>
-      <w:r>
-        <w:br/>
-      </w:r>
-    </w:p>
-    <w:p>
-      <w:r>
-        <w:br/>
-      </w:r>
-    </w:p>
-    <w:p>
-      <w:r>
-        <w:br/>
-      </w:r>
-    </w:p>
-    <w:p>
-      <w:r>
-        <w:t xml:space="preserve">PUMP:RISK:10 </w:t>
-      </w:r>
-    </w:p>
-    <w:p>
-      <w:r>
-        <w:t>The pump shall deliver no bolus larger than 25 units.</w:t>
-      </w:r>
-    </w:p>
-    <w:p>
-      <w:r>
-        <w:t>PUMP:RISK:10  is an orphan tag</w:t>
-      </w:r>
-    </w:p>
-    <w:p>
-      <w:r>
-        <w:br/>
-      </w:r>
-    </w:p>
-    <w:p>
-      <w:r>
-        <w:br/>
-      </w:r>
-    </w:p>
-    <w:p>
-      <w:r>
-        <w:t xml:space="preserve">PUMP:RISK:20 </w:t>
-      </w:r>
-    </w:p>
-    <w:p>
-      <w:r>
-        <w:t>The pump shall deliver no basal rate larger than 15 units/hr.</w:t>
-      </w:r>
-    </w:p>
-    <w:p>
-      <w:r>
-        <w:t>PUMP:RISK:20  is an orphan tag</w:t>
-      </w:r>
-    </w:p>
-    <w:p>
-      <w:r>
-        <w:br/>
-      </w:r>
-    </w:p>
-    <w:p>
-      <w:r>
-        <w:br/>
-      </w:r>
-    </w:p>
-    <w:p>
-      <w:r>
-        <w:t xml:space="preserve">PUMP:RISK:30 </w:t>
-      </w:r>
-    </w:p>
-    <w:p>
-      <w:r>
-        <w:t xml:space="preserve">The bolus calculator shall provide reverse correction. </w:t>
-      </w:r>
-    </w:p>
-    <w:p>
-      <w:r>
-        <w:t>PUMP:RISK:30  is an orphan tag</w:t>
-      </w:r>
-    </w:p>
-    <w:p>
-      <w:r>
-        <w:br/>
-      </w:r>
-    </w:p>
-    <w:p>
-      <w:r>
-        <w:br/>
-      </w:r>
-    </w:p>
-    <w:p>
-      <w:r>
-        <w:t xml:space="preserve">PUMP:RISK:40 </w:t>
-      </w:r>
-    </w:p>
-    <w:p>
-      <w:r>
-        <w:t>The pump shall display remaining battery charge.</w:t>
-      </w:r>
-    </w:p>
-    <w:p>
-      <w:r>
-        <w:t>PUMP:RISK:40  is an orphan tag</w:t>
-      </w:r>
-    </w:p>
-    <w:p>
-      <w:r>
-        <w:br/>
-      </w:r>
-    </w:p>
-    <w:p>
-      <w:r>
-        <w:br/>
-      </w:r>
-    </w:p>
-    <w:p>
-      <w:r>
-        <w:t xml:space="preserve">PUMP:RISK:50 </w:t>
-      </w:r>
-    </w:p>
-    <w:p>
-      <w:r>
-        <w:t>The pump shall display remaining insulin volume.</w:t>
-      </w:r>
-    </w:p>
-    <w:p>
-      <w:r>
-        <w:t>PUMP:RISK:50  is an orphan tag</w:t>
-      </w:r>
-    </w:p>
-    <w:p>
-      <w:r>
-        <w:br/>
-      </w:r>
-    </w:p>
-    <w:p>
-      <w:r>
-        <w:br/>
-      </w:r>
-    </w:p>
-    <w:p>
-      <w:r>
-        <w:br/>
-      </w:r>
-    </w:p>
-    <w:p>
-      <w:r>
-        <w:br/>
-      </w:r>
-    </w:p>
-    <w:p>
-      <w:r>
-        <w:br/>
-      </w:r>
-    </w:p>
-    <w:p>
-      <w:r>
-        <w:br/>
-      </w:r>
-    </w:p>
-    <w:p>
-      <w:r>
-        <w:br/>
-      </w:r>
-    </w:p>
-    <w:p>
-      <w:r>
-        <w:br/>
-      </w:r>
-    </w:p>
-    <w:p>
-      <w:r>
-        <w:br/>
-      </w:r>
-    </w:p>
-    <w:p>
-      <w:r>
-        <w:br/>
-      </w:r>
-    </w:p>
-    <w:p>
-      <w:r>
-        <w:br/>
-      </w:r>
-    </w:p>
-    <w:p>
-      <w:r>
-        <w:br/>
-      </w:r>
-    </w:p>
-    <w:p>
-      <w:r>
-        <w:br/>
-      </w:r>
-    </w:p>
-    <w:p>
-      <w:r>
-        <w:br/>
-      </w:r>
-    </w:p>
-    <w:p>
-      <w:r>
-        <w:br/>
-      </w:r>
-    </w:p>
-    <w:p>
-      <w:r>
-        <w:br/>
-      </w:r>
-    </w:p>
-    <w:p>
-      <w:r>
-        <w:br/>
-      </w:r>
-    </w:p>
-    <w:p>
-      <w:r>
-        <w:br/>
-      </w:r>
-    </w:p>
-    <w:p>
-      <w:r>
-        <w:br/>
-      </w:r>
-    </w:p>
-    <w:p>
-      <w:r>
-        <w:br/>
-      </w:r>
-    </w:p>
-    <w:p>
-      <w:r>
-        <w:br/>
-      </w:r>
-    </w:p>
-    <w:p>
-      <w:r>
-        <w:br/>
-      </w:r>
-    </w:p>
-    <w:p>
-      <w:r>
-        <w:br/>
-      </w:r>
-    </w:p>
-    <w:p>
-      <w:r>
-        <w:br/>
-      </w:r>
-    </w:p>
-    <w:p>
-      <w:r>
-        <w:br/>
-      </w:r>
-    </w:p>
-    <w:p>
-      <w:r>
-        <w:br/>
-      </w:r>
-    </w:p>
-    <w:p>
-      <w:r>
-        <w:br/>
-      </w:r>
-    </w:p>
-    <w:p>
-      <w:r>
-        <w:br/>
-      </w:r>
-    </w:p>
-    <w:p>
-      <w:r>
-        <w:br/>
-      </w:r>
-    </w:p>
-    <w:p>
-      <w:r>
-        <w:br/>
-      </w:r>
-    </w:p>
-    <w:p>
-      <w:r>
-        <w:br/>
-      </w:r>
-    </w:p>
-    <w:p>
-      <w:r>
-        <w:br/>
-      </w:r>
-    </w:p>
-    <w:p>
-      <w:r>
-        <w:br/>
-      </w:r>
-    </w:p>
-    <w:p>
-      <w:r>
-        <w:br/>
-      </w:r>
-    </w:p>
-    <w:p>
-      <w:r>
-        <w:br/>
-      </w:r>
-    </w:p>
-    <w:p>
-      <w:r>
-        <w:br/>
-      </w:r>
-    </w:p>
-    <w:p>
-      <w:r>
-        <w:br/>
-      </w:r>
-    </w:p>
-    <w:p>
-      <w:r>
-        <w:br/>
-      </w:r>
-    </w:p>
-    <w:p>
-      <w:r>
-        <w:br/>
-      </w:r>
-    </w:p>
-    <w:p>
-      <w:r>
-        <w:br/>
-      </w:r>
-    </w:p>
-    <w:p>
-      <w:r>
-        <w:br/>
-      </w:r>
-    </w:p>
-    <w:p>
-      <w:r>
-        <w:br/>
-      </w:r>
-    </w:p>
-    <w:p>
-      <w:r>
-        <w:br/>
-      </w:r>
-    </w:p>
-    <w:p>
-      <w:r>
-        <w:br/>
-      </w:r>
-    </w:p>
-    <w:p>
-      <w:r>
-        <w:br/>
-      </w:r>
-    </w:p>
-    <w:p>
-      <w:r>
-        <w:br/>
-      </w:r>
-    </w:p>
-    <w:p>
-      <w:r>
-        <w:br/>
-      </w:r>
-    </w:p>
-    <w:p>
-      <w:r>
-        <w:br/>
-      </w:r>
-    </w:p>
-    <w:p>
-      <w:r>
-        <w:br/>
-      </w:r>
-    </w:p>
-    <w:p>
-      <w:r>
-        <w:br/>
-      </w:r>
-    </w:p>
-    <w:p>
-      <w:r>
-        <w:br/>
-      </w:r>
-    </w:p>
-    <w:p>
-      <w:r>
-        <w:br/>
-      </w:r>
-    </w:p>
-    <w:p>
-      <w:r>
-        <w:br/>
-      </w:r>
-    </w:p>
-    <w:p>
-      <w:r>
-        <w:br/>
-      </w:r>
-    </w:p>
-    <w:p>
-      <w:r>
-        <w:br/>
-      </w:r>
-    </w:p>
-    <w:p>
-      <w:r>
-        <w:br/>
-      </w:r>
-    </w:p>
-    <w:p>
-      <w:r>
-        <w:br/>
-      </w:r>
-    </w:p>
-    <w:p>
-      <w:r>
-        <w:br/>
-      </w:r>
-    </w:p>
-    <w:p>
-      <w:r>
-        <w:br/>
-      </w:r>
-    </w:p>
-    <w:p>
-      <w:r>
-        <w:br/>
-      </w:r>
-    </w:p>
-    <w:p>
-      <w:r>
-        <w:br/>
-      </w:r>
-    </w:p>
-    <w:p>
-      <w:r>
-        <w:br/>
-      </w:r>
-    </w:p>
-    <w:p>
-      <w:r>
-        <w:br/>
-      </w:r>
-    </w:p>
-    <w:p>
-      <w:r>
-        <w:br/>
-      </w:r>
-    </w:p>
-    <w:p>
-      <w:r>
-        <w:br/>
-      </w:r>
-    </w:p>
-    <w:p>
-      <w:r>
-        <w:br/>
-      </w:r>
-    </w:p>
-    <w:p>
-      <w:r>
-        <w:br/>
-      </w:r>
-    </w:p>
-    <w:p>
-      <w:r>
-        <w:br/>
-      </w:r>
-    </w:p>
-    <w:p>
-      <w:r>
-        <w:br/>
-      </w:r>
-    </w:p>
-    <w:p>
-      <w:r>
-        <w:br/>
-      </w:r>
-    </w:p>
-    <w:p>
-      <w:r>
-        <w:br/>
-      </w:r>
-    </w:p>
-    <w:p>
-      <w:r>
-        <w:br/>
-      </w:r>
-    </w:p>
-    <w:p>
-      <w:r>
-        <w:br/>
-      </w:r>
-    </w:p>
-    <w:p>
-      <w:r>
-        <w:br/>
-      </w:r>
-    </w:p>
-    <w:p>
-      <w:r>
-        <w:br/>
-      </w:r>
-    </w:p>
-    <w:p>
-      <w:r>
-        <w:br/>
-      </w:r>
-    </w:p>
-    <w:p>
-      <w:r>
-        <w:br/>
-      </w:r>
-    </w:p>
-    <w:p>
-      <w:r>
-        <w:br/>
-      </w:r>
-    </w:p>
-    <w:p>
-      <w:r>
-        <w:br/>
-      </w:r>
-    </w:p>
-    <w:p>
-      <w:r>
-        <w:br/>
-      </w:r>
-    </w:p>
-    <w:p>
-      <w:r>
-        <w:br/>
-      </w:r>
-    </w:p>
-    <w:p>
-      <w:r>
-        <w:br/>
-      </w:r>
-    </w:p>
-    <w:p>
-      <w:r>
-        <w:br/>
-      </w:r>
-    </w:p>
-    <w:p>
-      <w:r>
-        <w:br/>
-      </w:r>
-    </w:p>
-    <w:p>
-      <w:r>
-        <w:br/>
-      </w:r>
-    </w:p>
-    <w:p>
-      <w:r>
-        <w:br/>
-      </w:r>
-    </w:p>
-    <w:p>
-      <w:r>
-        <w:br/>
-      </w:r>
-    </w:p>
-    <w:p>
-      <w:r>
-        <w:br/>
-      </w:r>
-    </w:p>
-    <w:p>
-      <w:r>
-        <w:br/>
-      </w:r>
-    </w:p>
-    <w:p>
-      <w:r>
-        <w:br/>
-      </w:r>
-    </w:p>
-    <w:p>
-      <w:r>
-        <w:br/>
-      </w:r>
-    </w:p>
-    <w:p>
-      <w:r>
-        <w:br/>
-      </w:r>
-    </w:p>
-    <w:p>
-      <w:r>
-        <w:br/>
-      </w:r>
-    </w:p>
-    <w:p>
-      <w:r>
-        <w:br/>
-      </w:r>
-    </w:p>
-    <w:p>
-      <w:r>
-        <w:br/>
-      </w:r>
-    </w:p>
-    <w:p>
-      <w:r>
-        <w:br/>
-      </w:r>
-    </w:p>
-    <w:p>
-      <w:r>
-        <w:br/>
-      </w:r>
-    </w:p>
-    <w:p>
-      <w:r>
-        <w:br/>
-      </w:r>
-    </w:p>
-    <w:p>
-      <w:r>
-        <w:br/>
-      </w:r>
-    </w:p>
-    <w:p>
-      <w:r>
-        <w:br/>
-      </w:r>
-    </w:p>
-    <w:p>
-      <w:r>
-        <w:br/>
-      </w:r>
-    </w:p>
-    <w:p>
-      <w:r>
-        <w:br/>
-      </w:r>
-    </w:p>
-    <w:p>
-      <w:r>
-        <w:br/>
-      </w:r>
-    </w:p>
-    <w:p>
-      <w:r>
-        <w:br/>
-      </w:r>
-    </w:p>
-    <w:p>
-      <w:r>
-        <w:br/>
-      </w:r>
-    </w:p>
-    <w:p>
-      <w:r>
-        <w:br/>
-      </w:r>
-    </w:p>
-    <w:p>
-      <w:r>
-        <w:br/>
-      </w:r>
-    </w:p>
-    <w:p>
-      <w:r>
-        <w:br/>
-      </w:r>
-    </w:p>
-    <w:p>
-      <w:r>
-        <w:br/>
-      </w:r>
-    </w:p>
-    <w:p>
-      <w:r>
-        <w:br/>
-      </w:r>
-    </w:p>
-    <w:p>
-      <w:r>
-        <w:br/>
-      </w:r>
-    </w:p>
-    <w:p>
-      <w:r>
-        <w:br/>
-      </w:r>
-    </w:p>
-    <w:p>
-      <w:r>
-        <w:br/>
-      </w:r>
-    </w:p>
-    <w:p>
-      <w:r>
-        <w:br/>
-      </w:r>
-    </w:p>
-    <w:p>
-      <w:r>
-        <w:br/>
-      </w:r>
-    </w:p>
-    <w:p>
-      <w:r>
-        <w:br/>
-      </w:r>
-    </w:p>
-    <w:p>
-      <w:r>
-        <w:br/>
-      </w:r>
-    </w:p>
-    <w:p>
-      <w:r>
-        <w:br/>
-      </w:r>
-    </w:p>
-    <w:p>
-      <w:r>
-        <w:br/>
-      </w:r>
-    </w:p>
-    <w:p>
-      <w:r>
-        <w:br/>
-      </w:r>
-    </w:p>
-    <w:p>
-      <w:r>
-        <w:br/>
-      </w:r>
-    </w:p>
-    <w:p>
-      <w:r>
-        <w:br/>
-      </w:r>
-    </w:p>
-    <w:p>
-      <w:r>
-        <w:br/>
-      </w:r>
-    </w:p>
-    <w:p>
-      <w:r>
-        <w:br/>
-      </w:r>
-    </w:p>
-    <w:p>
-      <w:r>
-        <w:br/>
-      </w:r>
-    </w:p>
-    <w:p>
-      <w:r>
-        <w:br/>
-      </w:r>
-    </w:p>
-    <w:p>
-      <w:r>
-        <w:br/>
-      </w:r>
-    </w:p>
-    <w:p>
-      <w:r>
-        <w:br/>
-      </w:r>
-    </w:p>
-    <w:p>
-      <w:r>
-        <w:br/>
-      </w:r>
-    </w:p>
-    <w:p>
-      <w:r>
-        <w:br/>
-      </w:r>
-    </w:p>
-    <w:p>
-      <w:r>
-        <w:br/>
-      </w:r>
-    </w:p>
-    <w:p>
-      <w:r>
-        <w:br/>
-      </w:r>
-    </w:p>
-    <w:p>
-      <w:r>
-        <w:br/>
-      </w:r>
-    </w:p>
     <w:sectPr>
       <w:pgSz w:w="12240" w:h="15840"/>
       <w:pgMar w:top="1440" w:right="1800" w:bottom="1440" w:left="1800" w:header="720" w:footer="720" w:gutter="0"/>

</xml_diff>

<commit_message>
testing the df3 variable
push commit
</commit_message>
<xml_diff>
--- a/orphanReport.docx
+++ b/orphanReport.docx
@@ -10,80 +10,12 @@
         <w:t>Orphan Report</w:t>
       </w:r>
     </w:p>
-    <w:p/>
     <w:p>
       <w:r>
-        <w:t xml:space="preserve">PUMP:RISK:10 </w:t>
-      </w:r>
-    </w:p>
-    <w:p>
-      <w:r>
-        <w:t>The pump shall deliver no bolus larger than 25 units.</w:t>
-      </w:r>
-    </w:p>
-    <w:p>
-      <w:r>
-        <w:t>PUMP:RISK:10  is an orphan tag</w:t>
-      </w:r>
-    </w:p>
-    <w:p>
-      <w:r>
-        <w:t xml:space="preserve">PUMP:RISK:20 </w:t>
-      </w:r>
-    </w:p>
-    <w:p>
-      <w:r>
-        <w:t>The pump shall deliver no basal rate larger than 15 units/hr.</w:t>
-      </w:r>
-    </w:p>
-    <w:p>
-      <w:r>
-        <w:t>PUMP:RISK:20  is an orphan tag</w:t>
-      </w:r>
-    </w:p>
-    <w:p>
-      <w:r>
-        <w:t xml:space="preserve">PUMP:RISK:30 </w:t>
-      </w:r>
-    </w:p>
-    <w:p>
-      <w:r>
-        <w:t xml:space="preserve">The bolus calculator shall provide reverse correction. </w:t>
-      </w:r>
-    </w:p>
-    <w:p>
-      <w:r>
-        <w:t>PUMP:RISK:30  is an orphan tag</w:t>
-      </w:r>
-    </w:p>
-    <w:p>
-      <w:r>
-        <w:t xml:space="preserve">PUMP:RISK:40 </w:t>
-      </w:r>
-    </w:p>
-    <w:p>
-      <w:r>
-        <w:t>The pump shall display remaining battery charge.</w:t>
-      </w:r>
-    </w:p>
-    <w:p>
-      <w:r>
-        <w:t>PUMP:RISK:40  is an orphan tag</w:t>
-      </w:r>
-    </w:p>
-    <w:p>
-      <w:r>
-        <w:t xml:space="preserve">PUMP:RISK:50 </w:t>
-      </w:r>
-    </w:p>
-    <w:p>
-      <w:r>
-        <w:t>The pump shall display remaining insulin volume.</w:t>
-      </w:r>
-    </w:p>
-    <w:p>
-      <w:r>
-        <w:t>PUMP:RISK:50  is an orphan tag</w:t>
+        <w:rPr>
+          <w:b/>
+        </w:rPr>
+        <w:t xml:space="preserve">These are the orphan tags that were found in the documents: </w:t>
       </w:r>
     </w:p>
     <w:sectPr>

</xml_diff>